<commit_message>
Removed Postgresql reference from README.
</commit_message>
<xml_diff>
--- a/Docs/README.docx
+++ b/Docs/README.docx
@@ -13,7 +13,13 @@
         <w:t xml:space="preserve"> project under development whose aim is to facilitate the archiving of audio recordings, together</w:t>
       </w:r>
       <w:r>
-        <w:t xml:space="preserve"> with associated documentation and, where available, videos.</w:t>
+        <w:t xml:space="preserve"> with associated documentation</w:t>
+      </w:r>
+      <w:r>
+        <w:t>, images</w:t>
+      </w:r>
+      <w:r>
+        <w:t xml:space="preserve"> and videos.</w:t>
       </w:r>
     </w:p>
     <w:p/>
@@ -46,7 +52,13 @@
         <w:t xml:space="preserve">.  The recordings are mostly of musical performances </w:t>
       </w:r>
       <w:r>
-        <w:t>presented by the society at various locations, mostly it</w:t>
+        <w:t xml:space="preserve">presented by </w:t>
+      </w:r>
+      <w:r>
+        <w:t>Sound Explorers</w:t>
+      </w:r>
+      <w:r>
+        <w:t xml:space="preserve"> at various locations, mostly it</w:t>
       </w:r>
       <w:r>
         <w:t>s</w:t>
@@ -62,9 +74,6 @@
       </w:r>
       <w:r>
         <w:t xml:space="preserve"> in Wellington.</w:t>
-      </w:r>
-      <w:r>
-        <w:t xml:space="preserve">  </w:t>
       </w:r>
     </w:p>
     <w:p/>
@@ -149,19 +158,7 @@
         <w:t xml:space="preserve">the </w:t>
       </w:r>
       <w:r>
-        <w:t xml:space="preserve">data to a PC-based </w:t>
-      </w:r>
-      <w:r>
-        <w:rPr>
-          <w:noProof/>
-        </w:rPr>
-        <w:t>Postgresql</w:t>
-      </w:r>
-      <w:r>
-        <w:t xml:space="preserve"> </w:t>
-      </w:r>
-      <w:r>
-        <w:t>database</w:t>
+        <w:t>data to a PC-based database</w:t>
       </w:r>
       <w:r>
         <w:t xml:space="preserve"> and provide a facility to export </w:t>
@@ -286,6 +283,7 @@
     <w:p/>
     <w:p>
       <w:r>
+        <w:lastRenderedPageBreak/>
         <w:t xml:space="preserve">I'm not looking for collaborators </w:t>
       </w:r>
       <w:r>

</xml_diff>

<commit_message>
Updated database architecture in README
</commit_message>
<xml_diff>
--- a/Docs/README.docx
+++ b/Docs/README.docx
@@ -137,55 +137,28 @@
         <w:t xml:space="preserve">The archivists' application, development of which is well underway, is written in C#, with a Windows Forms graphical user interface.  </w:t>
       </w:r>
       <w:r>
-        <w:t>The provisional storage strategy is for t</w:t>
-      </w:r>
-      <w:r>
-        <w:t xml:space="preserve">he </w:t>
-      </w:r>
-      <w:r>
-        <w:t>archivists' application</w:t>
-      </w:r>
-      <w:r>
-        <w:t xml:space="preserve"> </w:t>
-      </w:r>
-      <w:r>
-        <w:t xml:space="preserve">to </w:t>
-      </w:r>
-      <w:r>
-        <w:t xml:space="preserve">save </w:t>
+        <w:t xml:space="preserve">Data is saved to a </w:t>
+      </w:r>
+      <w:r>
+        <w:t xml:space="preserve">PC-based </w:t>
+      </w:r>
+      <w:r>
+        <w:rPr>
+          <w:noProof/>
+        </w:rPr>
+        <w:t>VelocityDB</w:t>
+      </w:r>
+      <w:r>
+        <w:t xml:space="preserve"> object-oriented database.  A facility will be provided </w:t>
+      </w:r>
+      <w:r>
+        <w:t xml:space="preserve">to export </w:t>
       </w:r>
       <w:r>
         <w:t xml:space="preserve">the </w:t>
       </w:r>
       <w:r>
-        <w:t>data to a PC-based database</w:t>
-      </w:r>
-      <w:r>
-        <w:t xml:space="preserve"> and provide a facility to export </w:t>
-      </w:r>
-      <w:r>
-        <w:t xml:space="preserve">the </w:t>
-      </w:r>
-      <w:r>
-        <w:t xml:space="preserve">data to the web application's data store.  However, once we are closer to starting development on the web application, we can consider a switch to </w:t>
-      </w:r>
-      <w:r>
-        <w:t xml:space="preserve">having the </w:t>
-      </w:r>
-      <w:r>
-        <w:t>archivists'</w:t>
-      </w:r>
-      <w:r>
-        <w:t xml:space="preserve"> application </w:t>
-      </w:r>
-      <w:r>
-        <w:t>updat</w:t>
-      </w:r>
-      <w:r>
-        <w:t>e</w:t>
-      </w:r>
-      <w:r>
-        <w:t xml:space="preserve"> the web application's data store directly.</w:t>
+        <w:t>data to the web application's data store.</w:t>
       </w:r>
     </w:p>
     <w:p/>
@@ -314,6 +287,7 @@
     <w:p/>
     <w:p>
       <w:r>
+        <w:lastRenderedPageBreak/>
         <w:t xml:space="preserve">For further information, please </w:t>
       </w:r>
       <w:r>

</xml_diff>

<commit_message>
ReamMe updated with Pyramid Club URL and reference to .Net 5
</commit_message>
<xml_diff>
--- a/Docs/README.docx
+++ b/Docs/README.docx
@@ -73,7 +73,21 @@
         <w:t>Pyramid Club</w:t>
       </w:r>
       <w:r>
-        <w:t xml:space="preserve"> in Wellington.</w:t>
+        <w:t xml:space="preserve"> in Wellington</w:t>
+      </w:r>
+      <w:r>
+        <w:t xml:space="preserve"> </w:t>
+      </w:r>
+      <w:hyperlink r:id="rId8" w:history="1">
+        <w:r>
+          <w:rPr>
+            <w:rStyle w:val="Hyperlink"/>
+          </w:rPr>
+          <w:t>https://www.pyramidclub.org.nz/https://www.pyramidclub.org.nz/</w:t>
+        </w:r>
+      </w:hyperlink>
+      <w:r>
+        <w:t>.</w:t>
       </w:r>
     </w:p>
     <w:p/>
@@ -128,19 +142,52 @@
     <w:p/>
     <w:p>
       <w:r>
-        <w:t>A web application, to be developed later, will make the media, metadata and other documents available to the public.</w:t>
+        <w:t>A</w:t>
+      </w:r>
+      <w:r>
+        <w:t xml:space="preserve"> separate</w:t>
+      </w:r>
+      <w:r>
+        <w:t xml:space="preserve"> web application, to be </w:t>
+      </w:r>
+      <w:r>
+        <w:t xml:space="preserve">for </w:t>
+      </w:r>
+      <w:r>
+        <w:t>developed</w:t>
+      </w:r>
+      <w:r>
+        <w:t xml:space="preserve"> for Sound Explorers</w:t>
+      </w:r>
+      <w:r>
+        <w:t xml:space="preserve"> later, will make the media, metadata and other documents available to the public.</w:t>
+      </w:r>
+      <w:r>
+        <w:t xml:space="preserve">  So the </w:t>
+      </w:r>
+      <w:r>
+        <w:t xml:space="preserve">archivists' </w:t>
+      </w:r>
+      <w:r>
+        <w:t xml:space="preserve">application will include a </w:t>
+      </w:r>
+      <w:r>
+        <w:t>facility to export the data to the web application's data store.</w:t>
       </w:r>
     </w:p>
     <w:p/>
     <w:p>
       <w:r>
-        <w:t xml:space="preserve">The archivists' application, development of which is well underway, is written in C#, with a Windows Forms graphical user interface.  </w:t>
-      </w:r>
-      <w:r>
-        <w:t xml:space="preserve">Data is saved to a </w:t>
-      </w:r>
-      <w:r>
-        <w:t xml:space="preserve">PC-based </w:t>
+        <w:t>The archivists' application, development of which is well underway, is written in C#</w:t>
+      </w:r>
+      <w:r>
+        <w:t xml:space="preserve"> for .Net 5.0</w:t>
+      </w:r>
+      <w:r>
+        <w:t xml:space="preserve">, with a Windows Forms graphical user interface.  </w:t>
+      </w:r>
+      <w:r>
+        <w:t xml:space="preserve">Data is saved to a PC-based </w:t>
       </w:r>
       <w:r>
         <w:rPr>
@@ -149,16 +196,7 @@
         <w:t>VelocityDB</w:t>
       </w:r>
       <w:r>
-        <w:t xml:space="preserve"> object-oriented database.  A facility will be provided </w:t>
-      </w:r>
-      <w:r>
-        <w:t xml:space="preserve">to export </w:t>
-      </w:r>
-      <w:r>
-        <w:t xml:space="preserve">the </w:t>
-      </w:r>
-      <w:r>
-        <w:t>data to the web application's data store.</w:t>
+        <w:t xml:space="preserve"> object-oriented database.</w:t>
       </w:r>
     </w:p>
     <w:p/>
@@ -287,7 +325,6 @@
     <w:p/>
     <w:p>
       <w:r>
-        <w:lastRenderedPageBreak/>
         <w:t xml:space="preserve">For further information, please </w:t>
       </w:r>
       <w:r>
@@ -296,7 +333,7 @@
       <w:r>
         <w:t xml:space="preserve"> me via this link: </w:t>
       </w:r>
-      <w:hyperlink r:id="rId8" w:history="1">
+      <w:hyperlink r:id="rId9" w:history="1">
         <w:r>
           <w:rPr>
             <w:rStyle w:val="Hyperlink"/>

</xml_diff>

<commit_message>
ReamMe updated: potential for cross-platform development
</commit_message>
<xml_diff>
--- a/Docs/README.docx
+++ b/Docs/README.docx
@@ -163,16 +163,7 @@
         <w:t xml:space="preserve"> later, will make the media, metadata and other documents available to the public.</w:t>
       </w:r>
       <w:r>
-        <w:t xml:space="preserve">  So the </w:t>
-      </w:r>
-      <w:r>
-        <w:t xml:space="preserve">archivists' </w:t>
-      </w:r>
-      <w:r>
-        <w:t xml:space="preserve">application will include a </w:t>
-      </w:r>
-      <w:r>
-        <w:t>facility to export the data to the web application's data store.</w:t>
+        <w:t xml:space="preserve">  So the archivists' application will include a facility to export the data to the web application's data store.</w:t>
       </w:r>
     </w:p>
     <w:p/>
@@ -187,7 +178,7 @@
         <w:t xml:space="preserve">, with a Windows Forms graphical user interface.  </w:t>
       </w:r>
       <w:r>
-        <w:t xml:space="preserve">Data is saved to a PC-based </w:t>
+        <w:t xml:space="preserve">Data is saved to a </w:t>
       </w:r>
       <w:r>
         <w:rPr>
@@ -197,6 +188,30 @@
       </w:r>
       <w:r>
         <w:t xml:space="preserve"> object-oriented database.</w:t>
+      </w:r>
+      <w:r>
+        <w:t xml:space="preserve">  As .Net 5.0 and </w:t>
+      </w:r>
+      <w:r>
+        <w:rPr>
+          <w:noProof/>
+        </w:rPr>
+        <w:t>VelocityDB</w:t>
+      </w:r>
+      <w:r>
+        <w:t xml:space="preserve"> support multiple operating systems, there is potential for enhancing the application to run on operating systems other than Windows</w:t>
+      </w:r>
+      <w:r>
+        <w:t>,</w:t>
+      </w:r>
+      <w:r>
+        <w:t xml:space="preserve"> by implementing a</w:t>
+      </w:r>
+      <w:r>
+        <w:t>nother type of</w:t>
+      </w:r>
+      <w:r>
+        <w:t xml:space="preserve"> user interface.</w:t>
       </w:r>
     </w:p>
     <w:p/>
@@ -294,6 +309,7 @@
     <w:p/>
     <w:p>
       <w:r>
+        <w:lastRenderedPageBreak/>
         <w:t xml:space="preserve">I'm not looking for collaborators </w:t>
       </w:r>
       <w:r>

</xml_diff>